<commit_message>
Update Maria Clara Martins
</commit_message>
<xml_diff>
--- a/Personas/Levantamento de Personas - Maria Clara Martins.docx
+++ b/Personas/Levantamento de Personas - Maria Clara Martins.docx
@@ -1,9 +1,10 @@
 
 <file path=word/document.xml><?xml version="1.0" encoding="utf-8"?>
-<w:document xmlns:wpc="http://schemas.microsoft.com/office/word/2010/wordprocessingCanvas" xmlns:cx="http://schemas.microsoft.com/office/drawing/2014/chartex" xmlns:mc="http://schemas.openxmlformats.org/markup-compatibility/2006" xmlns:o="urn:schemas-microsoft-com:office:office" xmlns:r="http://schemas.openxmlformats.org/officeDocument/2006/relationships" xmlns:m="http://schemas.openxmlformats.org/officeDocument/2006/math" xmlns:v="urn:schemas-microsoft-com:vml" xmlns:wp14="http://schemas.microsoft.com/office/word/2010/wordprocessingDrawing" xmlns:wp="http://schemas.openxmlformats.org/drawingml/2006/wordprocessingDrawing" xmlns:w10="urn:schemas-microsoft-com:office:word" xmlns:w="http://schemas.openxmlformats.org/wordprocessingml/2006/main" xmlns:w14="http://schemas.microsoft.com/office/word/2010/wordml" xmlns:w15="http://schemas.microsoft.com/office/word/2012/wordml" xmlns:w16se="http://schemas.microsoft.com/office/word/2015/wordml/symex" xmlns:wpg="http://schemas.microsoft.com/office/word/2010/wordprocessingGroup" xmlns:wpi="http://schemas.microsoft.com/office/word/2010/wordprocessingInk" xmlns:wne="http://schemas.microsoft.com/office/word/2006/wordml" xmlns:wps="http://schemas.microsoft.com/office/word/2010/wordprocessingShape" mc:Ignorable="w14 w15 w16se wp14">
+<w:document xmlns:o="urn:schemas-microsoft-com:office:office" xmlns:r="http://schemas.openxmlformats.org/officeDocument/2006/relationships" xmlns:v="urn:schemas-microsoft-com:vml" xmlns:w="http://schemas.openxmlformats.org/wordprocessingml/2006/main" xmlns:w10="urn:schemas-microsoft-com:office:word" xmlns:wp="http://schemas.openxmlformats.org/drawingml/2006/wordprocessingDrawing" xmlns:wps="http://schemas.microsoft.com/office/word/2010/wordprocessingShape" xmlns:wpg="http://schemas.microsoft.com/office/word/2010/wordprocessingGroup" xmlns:mc="http://schemas.openxmlformats.org/markup-compatibility/2006" xmlns:wp14="http://schemas.microsoft.com/office/word/2010/wordprocessingDrawing" xmlns:w14="http://schemas.microsoft.com/office/word/2010/wordml" xmlns:w15="http://schemas.microsoft.com/office/word/2012/wordml" mc:Ignorable="w14 wp14 w15">
   <w:body>
     <w:p>
       <w:pPr>
+        <w:pStyle w:val="Normal"/>
         <w:jc w:val="center"/>
         <w:rPr>
           <w:b/>
@@ -19,77 +20,352 @@
           <w:sz w:val="28"/>
           <w:szCs w:val="28"/>
         </w:rPr>
-        <w:t xml:space="preserve">Levantamento de Personas – </w:t>
-      </w:r>
-      <w:r>
-        <w:rPr>
-          <w:b/>
-          <w:bCs/>
-          <w:sz w:val="28"/>
-          <w:szCs w:val="28"/>
-        </w:rPr>
-        <w:t>Trabalho Acadêmico Integrado II</w:t>
+        <w:t>Levantamento de Personas – Trabalho Acadêmico Integrado II</w:t>
       </w:r>
     </w:p>
-    <w:p/>
-    <w:p/>
+    <w:p>
+      <w:pPr>
+        <w:pStyle w:val="Normal"/>
+        <w:rPr/>
+      </w:pPr>
+      <w:r>
+        <w:rPr/>
+      </w:r>
+    </w:p>
+    <w:p>
+      <w:pPr>
+        <w:pStyle w:val="Normal"/>
+        <w:rPr/>
+      </w:pPr>
+      <w:r>
+        <w:rPr/>
+      </w:r>
+    </w:p>
     <w:tbl>
       <w:tblPr>
         <w:tblStyle w:val="Tabelacomgrade"/>
-        <w:tblW w:w="0" w:type="auto"/>
-        <w:tblLook w:val="04A0" w:firstRow="1" w:lastRow="0" w:firstColumn="1" w:lastColumn="0" w:noHBand="0" w:noVBand="1"/>
+        <w:tblW w:w="10627" w:type="dxa"/>
+        <w:jc w:val="left"/>
+        <w:tblInd w:w="0" w:type="dxa"/>
+        <w:tblLayout w:type="fixed"/>
+        <w:tblCellMar>
+          <w:top w:w="0" w:type="dxa"/>
+          <w:left w:w="108" w:type="dxa"/>
+          <w:bottom w:w="0" w:type="dxa"/>
+          <w:right w:w="108" w:type="dxa"/>
+        </w:tblCellMar>
+        <w:tblLook w:firstRow="1" w:noVBand="1" w:lastRow="0" w:firstColumn="1" w:lastColumn="0" w:noHBand="0" w:val="04a0"/>
       </w:tblPr>
       <w:tblGrid>
         <w:gridCol w:w="5240"/>
-        <w:gridCol w:w="5387"/>
+        <w:gridCol w:w="5386"/>
       </w:tblGrid>
       <w:tr>
+        <w:trPr/>
         <w:tc>
           <w:tcPr>
             <w:tcW w:w="5240" w:type="dxa"/>
+            <w:tcBorders/>
           </w:tcPr>
           <w:p>
-            <w:r>
-              <w:t>Apelido</w:t>
-            </w:r>
-            <w:r>
-              <w:t xml:space="preserve"> e</w:t>
-            </w:r>
-          </w:p>
-          <w:p>
-            <w:r>
+            <w:pPr>
+              <w:pStyle w:val="Normal"/>
+              <w:widowControl w:val="false"/>
+              <w:suppressAutoHyphens w:val="true"/>
+              <w:spacing w:lineRule="auto" w:line="240" w:before="0" w:after="0"/>
+              <w:jc w:val="left"/>
+              <w:rPr>
+                <w:rFonts w:ascii="Calibri" w:hAnsi="Calibri" w:eastAsia="Calibri" w:cs=""/>
+                <w:kern w:val="2"/>
+                <w:sz w:val="22"/>
+                <w:szCs w:val="22"/>
+                <w:lang w:val="pt-BR" w:eastAsia="en-US" w:bidi="ar-SA"/>
+              </w:rPr>
+            </w:pPr>
+            <w:r>
+              <w:rPr>
+                <w:rFonts w:eastAsia="Calibri" w:cs=""/>
+                <w:kern w:val="2"/>
+                <w:sz w:val="22"/>
+                <w:szCs w:val="22"/>
+                <w:lang w:val="pt-BR" w:eastAsia="en-US" w:bidi="ar-SA"/>
+              </w:rPr>
+              <w:t>Apelido e</w:t>
+            </w:r>
+          </w:p>
+          <w:p>
+            <w:pPr>
+              <w:pStyle w:val="Normal"/>
+              <w:widowControl w:val="false"/>
+              <w:suppressAutoHyphens w:val="true"/>
+              <w:spacing w:lineRule="auto" w:line="240" w:before="0" w:after="0"/>
+              <w:jc w:val="left"/>
+              <w:rPr>
+                <w:rFonts w:ascii="Calibri" w:hAnsi="Calibri" w:eastAsia="Calibri" w:cs=""/>
+                <w:kern w:val="2"/>
+                <w:sz w:val="22"/>
+                <w:szCs w:val="22"/>
+                <w:lang w:val="pt-BR" w:eastAsia="en-US" w:bidi="ar-SA"/>
+              </w:rPr>
+            </w:pPr>
+            <w:r>
+              <w:rPr>
+                <w:rFonts w:eastAsia="Calibri" w:cs=""/>
+                <w:kern w:val="2"/>
+                <w:sz w:val="22"/>
+                <w:szCs w:val="22"/>
+                <w:lang w:val="pt-BR" w:eastAsia="en-US" w:bidi="ar-SA"/>
+              </w:rPr>
               <w:t>Desenho</w:t>
             </w:r>
           </w:p>
-          <w:p/>
-          <w:p>
-            <w:r>
-              <w:t>Nome: Maria Clara Martins</w:t>
-            </w:r>
-          </w:p>
-          <w:p/>
-          <w:p/>
-          <w:p/>
-          <w:p/>
-          <w:p/>
-          <w:p/>
-          <w:p/>
-          <w:p/>
-          <w:p/>
-          <w:p/>
-          <w:p/>
-          <w:p/>
-          <w:p>
-            <w:r>
-              <w:rPr>
-                <w:noProof/>
-                <w:lang w:eastAsia="pt-BR"/>
+          <w:p>
+            <w:pPr>
+              <w:pStyle w:val="Normal"/>
+              <w:widowControl w:val="false"/>
+              <w:suppressAutoHyphens w:val="true"/>
+              <w:spacing w:lineRule="auto" w:line="240" w:before="0" w:after="0"/>
+              <w:jc w:val="left"/>
+              <w:rPr>
+                <w:rFonts w:ascii="Calibri" w:hAnsi="Calibri" w:eastAsia="Calibri" w:cs=""/>
+                <w:kern w:val="2"/>
+                <w:sz w:val="22"/>
+                <w:szCs w:val="22"/>
+                <w:lang w:val="pt-BR" w:eastAsia="en-US" w:bidi="ar-SA"/>
+              </w:rPr>
+            </w:pPr>
+            <w:r>
+              <w:rPr>
+                <w:rFonts w:eastAsia="Calibri" w:cs=""/>
+                <w:kern w:val="2"/>
+                <w:sz w:val="22"/>
+                <w:szCs w:val="22"/>
+                <w:lang w:val="pt-BR" w:eastAsia="en-US" w:bidi="ar-SA"/>
+              </w:rPr>
+            </w:r>
+          </w:p>
+          <w:p>
+            <w:pPr>
+              <w:pStyle w:val="Normal"/>
+              <w:widowControl w:val="false"/>
+              <w:suppressAutoHyphens w:val="true"/>
+              <w:spacing w:lineRule="auto" w:line="240" w:before="0" w:after="0"/>
+              <w:jc w:val="left"/>
+              <w:rPr>
+                <w:rFonts w:ascii="Calibri" w:hAnsi="Calibri" w:eastAsia="Calibri" w:cs=""/>
+                <w:kern w:val="2"/>
+                <w:sz w:val="22"/>
+                <w:szCs w:val="22"/>
+                <w:lang w:val="pt-BR" w:eastAsia="en-US" w:bidi="ar-SA"/>
+              </w:rPr>
+            </w:pPr>
+            <w:r>
+              <w:rPr>
+                <w:rFonts w:eastAsia="Calibri" w:cs=""/>
+                <w:kern w:val="2"/>
+                <w:sz w:val="22"/>
+                <w:szCs w:val="22"/>
+                <w:lang w:val="pt-BR" w:eastAsia="en-US" w:bidi="ar-SA"/>
+              </w:rPr>
+              <w:t xml:space="preserve">NOME: </w:t>
+            </w:r>
+            <w:r>
+              <w:rPr>
+                <w:rFonts w:eastAsia="Calibri" w:cs=""/>
+                <w:kern w:val="2"/>
+                <w:sz w:val="22"/>
+                <w:szCs w:val="22"/>
+                <w:lang w:val="pt-BR" w:eastAsia="en-US" w:bidi="ar-SA"/>
+              </w:rPr>
+              <w:t>Maria Clara Martins</w:t>
+            </w:r>
+          </w:p>
+          <w:p>
+            <w:pPr>
+              <w:pStyle w:val="Normal"/>
+              <w:widowControl w:val="false"/>
+              <w:suppressAutoHyphens w:val="true"/>
+              <w:spacing w:lineRule="auto" w:line="240" w:before="0" w:after="0"/>
+              <w:jc w:val="left"/>
+              <w:rPr>
+                <w:rFonts w:ascii="Calibri" w:hAnsi="Calibri" w:eastAsia="Calibri" w:cs=""/>
+                <w:kern w:val="2"/>
+                <w:sz w:val="22"/>
+                <w:szCs w:val="22"/>
+                <w:lang w:val="pt-BR" w:eastAsia="en-US" w:bidi="ar-SA"/>
+              </w:rPr>
+            </w:pPr>
+            <w:r>
+              <w:rPr>
+                <w:rFonts w:eastAsia="Calibri" w:cs=""/>
+                <w:kern w:val="2"/>
+                <w:sz w:val="22"/>
+                <w:szCs w:val="22"/>
+                <w:lang w:val="pt-BR" w:eastAsia="en-US" w:bidi="ar-SA"/>
+              </w:rPr>
+            </w:r>
+          </w:p>
+          <w:p>
+            <w:pPr>
+              <w:pStyle w:val="Normal"/>
+              <w:widowControl w:val="false"/>
+              <w:suppressAutoHyphens w:val="true"/>
+              <w:spacing w:lineRule="auto" w:line="240" w:before="0" w:after="0"/>
+              <w:jc w:val="left"/>
+              <w:rPr>
+                <w:rFonts w:ascii="Calibri" w:hAnsi="Calibri" w:eastAsia="Calibri" w:cs=""/>
+                <w:kern w:val="2"/>
+                <w:sz w:val="22"/>
+                <w:szCs w:val="22"/>
+                <w:lang w:val="pt-BR" w:eastAsia="en-US" w:bidi="ar-SA"/>
+              </w:rPr>
+            </w:pPr>
+            <w:r>
+              <w:rPr>
+                <w:rFonts w:eastAsia="Calibri" w:cs=""/>
+                <w:kern w:val="2"/>
+                <w:sz w:val="22"/>
+                <w:szCs w:val="22"/>
+                <w:lang w:val="pt-BR" w:eastAsia="en-US" w:bidi="ar-SA"/>
+              </w:rPr>
+            </w:r>
+          </w:p>
+          <w:p>
+            <w:pPr>
+              <w:pStyle w:val="Normal"/>
+              <w:widowControl w:val="false"/>
+              <w:suppressAutoHyphens w:val="true"/>
+              <w:spacing w:lineRule="auto" w:line="240" w:before="0" w:after="0"/>
+              <w:jc w:val="left"/>
+              <w:rPr>
+                <w:rFonts w:ascii="Calibri" w:hAnsi="Calibri" w:eastAsia="Calibri" w:cs=""/>
+                <w:kern w:val="2"/>
+                <w:sz w:val="22"/>
+                <w:szCs w:val="22"/>
+                <w:lang w:val="pt-BR" w:eastAsia="en-US" w:bidi="ar-SA"/>
+              </w:rPr>
+            </w:pPr>
+            <w:r>
+              <w:rPr>
+                <w:rFonts w:eastAsia="Calibri" w:cs=""/>
+                <w:kern w:val="2"/>
+                <w:sz w:val="22"/>
+                <w:szCs w:val="22"/>
+                <w:lang w:val="pt-BR" w:eastAsia="en-US" w:bidi="ar-SA"/>
+              </w:rPr>
+            </w:r>
+          </w:p>
+          <w:p>
+            <w:pPr>
+              <w:pStyle w:val="Normal"/>
+              <w:widowControl w:val="false"/>
+              <w:suppressAutoHyphens w:val="true"/>
+              <w:spacing w:lineRule="auto" w:line="240" w:before="0" w:after="0"/>
+              <w:jc w:val="left"/>
+              <w:rPr>
+                <w:rFonts w:ascii="Calibri" w:hAnsi="Calibri" w:eastAsia="Calibri" w:cs=""/>
+                <w:kern w:val="2"/>
+                <w:sz w:val="22"/>
+                <w:szCs w:val="22"/>
+                <w:lang w:val="pt-BR" w:eastAsia="en-US" w:bidi="ar-SA"/>
+              </w:rPr>
+            </w:pPr>
+            <w:r>
+              <w:rPr>
+                <w:rFonts w:eastAsia="Calibri" w:cs=""/>
+                <w:kern w:val="2"/>
+                <w:sz w:val="22"/>
+                <w:szCs w:val="22"/>
+                <w:lang w:val="pt-BR" w:eastAsia="en-US" w:bidi="ar-SA"/>
+              </w:rPr>
+            </w:r>
+          </w:p>
+          <w:p>
+            <w:pPr>
+              <w:pStyle w:val="Normal"/>
+              <w:widowControl w:val="false"/>
+              <w:suppressAutoHyphens w:val="true"/>
+              <w:spacing w:lineRule="auto" w:line="240" w:before="0" w:after="0"/>
+              <w:jc w:val="left"/>
+              <w:rPr>
+                <w:rFonts w:ascii="Calibri" w:hAnsi="Calibri" w:eastAsia="Calibri" w:cs=""/>
+                <w:kern w:val="2"/>
+                <w:sz w:val="22"/>
+                <w:szCs w:val="22"/>
+                <w:lang w:val="pt-BR" w:eastAsia="en-US" w:bidi="ar-SA"/>
+              </w:rPr>
+            </w:pPr>
+            <w:r>
+              <w:rPr>
+                <w:rFonts w:eastAsia="Calibri" w:cs=""/>
+                <w:kern w:val="2"/>
+                <w:sz w:val="22"/>
+                <w:szCs w:val="22"/>
+                <w:lang w:val="pt-BR" w:eastAsia="en-US" w:bidi="ar-SA"/>
+              </w:rPr>
+            </w:r>
+          </w:p>
+          <w:p>
+            <w:pPr>
+              <w:pStyle w:val="Normal"/>
+              <w:widowControl w:val="false"/>
+              <w:suppressAutoHyphens w:val="true"/>
+              <w:spacing w:lineRule="auto" w:line="240" w:before="0" w:after="0"/>
+              <w:jc w:val="left"/>
+              <w:rPr>
+                <w:rFonts w:ascii="Calibri" w:hAnsi="Calibri" w:eastAsia="Calibri" w:cs=""/>
+                <w:kern w:val="2"/>
+                <w:sz w:val="22"/>
+                <w:szCs w:val="22"/>
+                <w:lang w:val="pt-BR" w:eastAsia="en-US" w:bidi="ar-SA"/>
+              </w:rPr>
+            </w:pPr>
+            <w:r>
+              <w:rPr>
+                <w:rFonts w:eastAsia="Calibri" w:cs=""/>
+                <w:kern w:val="2"/>
+                <w:sz w:val="22"/>
+                <w:szCs w:val="22"/>
+                <w:lang w:val="pt-BR" w:eastAsia="en-US" w:bidi="ar-SA"/>
+              </w:rPr>
+            </w:r>
+          </w:p>
+          <w:p>
+            <w:pPr>
+              <w:pStyle w:val="Normal"/>
+              <w:widowControl w:val="false"/>
+              <w:suppressAutoHyphens w:val="true"/>
+              <w:spacing w:lineRule="auto" w:line="240" w:before="0" w:after="0"/>
+              <w:jc w:val="left"/>
+              <w:rPr>
+                <w:rFonts w:ascii="Calibri" w:hAnsi="Calibri" w:eastAsia="Calibri" w:cs=""/>
+                <w:kern w:val="2"/>
+                <w:sz w:val="22"/>
+                <w:szCs w:val="22"/>
+                <w:lang w:val="pt-BR" w:eastAsia="en-US" w:bidi="ar-SA"/>
+              </w:rPr>
+            </w:pPr>
+            <w:r>
+              <w:rPr>
+                <w:rFonts w:eastAsia="Calibri" w:cs=""/>
+                <w:kern w:val="2"/>
+                <w:sz w:val="22"/>
+                <w:szCs w:val="22"/>
+                <w:lang w:val="pt-BR" w:eastAsia="en-US" w:bidi="ar-SA"/>
               </w:rPr>
               <w:drawing>
-                <wp:inline distT="0" distB="0" distL="0" distR="0" wp14:anchorId="74795006" wp14:editId="207996CF">
-                  <wp:extent cx="1941118" cy="1943100"/>
-                  <wp:effectExtent l="0" t="0" r="2540" b="0"/>
-                  <wp:docPr id="1" name="Imagem 1"/>
+                <wp:anchor behindDoc="0" distT="0" distB="0" distL="0" distR="0" simplePos="0" locked="0" layoutInCell="1" allowOverlap="1" relativeHeight="2">
+                  <wp:simplePos x="0" y="0"/>
+                  <wp:positionH relativeFrom="column">
+                    <wp:posOffset>433070</wp:posOffset>
+                  </wp:positionH>
+                  <wp:positionV relativeFrom="paragraph">
+                    <wp:posOffset>46355</wp:posOffset>
+                  </wp:positionV>
+                  <wp:extent cx="2169795" cy="2190115"/>
+                  <wp:effectExtent l="0" t="0" r="0" b="0"/>
+                  <wp:wrapSquare wrapText="largest"/>
+                  <wp:docPr id="1" name="Figura1" descr=""/>
                   <wp:cNvGraphicFramePr>
                     <a:graphicFrameLocks xmlns:a="http://schemas.openxmlformats.org/drawingml/2006/main" noChangeAspect="1"/>
                   </wp:cNvGraphicFramePr>
@@ -97,25 +373,21 @@
                     <a:graphicData uri="http://schemas.openxmlformats.org/drawingml/2006/picture">
                       <pic:pic xmlns:pic="http://schemas.openxmlformats.org/drawingml/2006/picture">
                         <pic:nvPicPr>
-                          <pic:cNvPr id="1" name="Estella.png"/>
-                          <pic:cNvPicPr/>
+                          <pic:cNvPr id="1" name="Figura1" descr=""/>
+                          <pic:cNvPicPr>
+                            <a:picLocks noChangeAspect="1" noChangeArrowheads="1"/>
+                          </pic:cNvPicPr>
                         </pic:nvPicPr>
                         <pic:blipFill>
-                          <a:blip r:embed="rId4" cstate="print">
-                            <a:extLst>
-                              <a:ext uri="{28A0092B-C50C-407E-A947-70E740481C1C}">
-                                <a14:useLocalDpi xmlns:a14="http://schemas.microsoft.com/office/drawing/2010/main" val="0"/>
-                              </a:ext>
-                            </a:extLst>
-                          </a:blip>
+                          <a:blip r:embed="rId2"/>
                           <a:stretch>
                             <a:fillRect/>
                           </a:stretch>
                         </pic:blipFill>
-                        <pic:spPr>
+                        <pic:spPr bwMode="auto">
                           <a:xfrm>
                             <a:off x="0" y="0"/>
-                            <a:ext cx="1950242" cy="1952234"/>
+                            <a:ext cx="2169795" cy="2190115"/>
                           </a:xfrm>
                           <a:prstGeom prst="rect">
                             <a:avLst/>
@@ -124,145 +396,1147 @@
                       </pic:pic>
                     </a:graphicData>
                   </a:graphic>
-                </wp:inline>
+                </wp:anchor>
               </w:drawing>
             </w:r>
           </w:p>
-          <w:p/>
-          <w:p/>
-          <w:p/>
-          <w:p/>
-          <w:p/>
-          <w:p/>
-          <w:p/>
+          <w:p>
+            <w:pPr>
+              <w:pStyle w:val="Normal"/>
+              <w:widowControl w:val="false"/>
+              <w:suppressAutoHyphens w:val="true"/>
+              <w:spacing w:lineRule="auto" w:line="240" w:before="0" w:after="0"/>
+              <w:jc w:val="left"/>
+              <w:rPr>
+                <w:rFonts w:ascii="Calibri" w:hAnsi="Calibri" w:eastAsia="Calibri" w:cs=""/>
+                <w:kern w:val="2"/>
+                <w:sz w:val="22"/>
+                <w:szCs w:val="22"/>
+                <w:lang w:val="pt-BR" w:eastAsia="en-US" w:bidi="ar-SA"/>
+              </w:rPr>
+            </w:pPr>
+            <w:r>
+              <w:rPr>
+                <w:rFonts w:eastAsia="Calibri" w:cs=""/>
+                <w:kern w:val="2"/>
+                <w:sz w:val="22"/>
+                <w:szCs w:val="22"/>
+                <w:lang w:val="pt-BR" w:eastAsia="en-US" w:bidi="ar-SA"/>
+              </w:rPr>
+            </w:r>
+          </w:p>
+          <w:p>
+            <w:pPr>
+              <w:pStyle w:val="Normal"/>
+              <w:widowControl w:val="false"/>
+              <w:suppressAutoHyphens w:val="true"/>
+              <w:spacing w:lineRule="auto" w:line="240" w:before="0" w:after="0"/>
+              <w:jc w:val="left"/>
+              <w:rPr>
+                <w:rFonts w:ascii="Calibri" w:hAnsi="Calibri" w:eastAsia="Calibri" w:cs=""/>
+                <w:kern w:val="2"/>
+                <w:sz w:val="22"/>
+                <w:szCs w:val="22"/>
+                <w:lang w:val="pt-BR" w:eastAsia="en-US" w:bidi="ar-SA"/>
+              </w:rPr>
+            </w:pPr>
+            <w:r>
+              <w:rPr>
+                <w:rFonts w:eastAsia="Calibri" w:cs=""/>
+                <w:kern w:val="2"/>
+                <w:sz w:val="22"/>
+                <w:szCs w:val="22"/>
+                <w:lang w:val="pt-BR" w:eastAsia="en-US" w:bidi="ar-SA"/>
+              </w:rPr>
+            </w:r>
+          </w:p>
+          <w:p>
+            <w:pPr>
+              <w:pStyle w:val="Normal"/>
+              <w:widowControl w:val="false"/>
+              <w:suppressAutoHyphens w:val="true"/>
+              <w:spacing w:lineRule="auto" w:line="240" w:before="0" w:after="0"/>
+              <w:jc w:val="left"/>
+              <w:rPr>
+                <w:rFonts w:ascii="Calibri" w:hAnsi="Calibri" w:eastAsia="Calibri" w:cs=""/>
+                <w:kern w:val="2"/>
+                <w:sz w:val="22"/>
+                <w:szCs w:val="22"/>
+                <w:lang w:val="pt-BR" w:eastAsia="en-US" w:bidi="ar-SA"/>
+              </w:rPr>
+            </w:pPr>
+            <w:r>
+              <w:rPr>
+                <w:rFonts w:eastAsia="Calibri" w:cs=""/>
+                <w:kern w:val="2"/>
+                <w:sz w:val="22"/>
+                <w:szCs w:val="22"/>
+                <w:lang w:val="pt-BR" w:eastAsia="en-US" w:bidi="ar-SA"/>
+              </w:rPr>
+            </w:r>
+          </w:p>
+          <w:p>
+            <w:pPr>
+              <w:pStyle w:val="Normal"/>
+              <w:widowControl w:val="false"/>
+              <w:suppressAutoHyphens w:val="true"/>
+              <w:spacing w:lineRule="auto" w:line="240" w:before="0" w:after="0"/>
+              <w:jc w:val="left"/>
+              <w:rPr>
+                <w:rFonts w:ascii="Calibri" w:hAnsi="Calibri" w:eastAsia="Calibri" w:cs=""/>
+                <w:kern w:val="2"/>
+                <w:sz w:val="22"/>
+                <w:szCs w:val="22"/>
+                <w:lang w:val="pt-BR" w:eastAsia="en-US" w:bidi="ar-SA"/>
+              </w:rPr>
+            </w:pPr>
+            <w:r>
+              <w:rPr>
+                <w:rFonts w:eastAsia="Calibri" w:cs=""/>
+                <w:kern w:val="2"/>
+                <w:sz w:val="22"/>
+                <w:szCs w:val="22"/>
+                <w:lang w:val="pt-BR" w:eastAsia="en-US" w:bidi="ar-SA"/>
+              </w:rPr>
+            </w:r>
+          </w:p>
+          <w:p>
+            <w:pPr>
+              <w:pStyle w:val="Normal"/>
+              <w:widowControl w:val="false"/>
+              <w:suppressAutoHyphens w:val="true"/>
+              <w:spacing w:lineRule="auto" w:line="240" w:before="0" w:after="0"/>
+              <w:jc w:val="left"/>
+              <w:rPr>
+                <w:rFonts w:ascii="Calibri" w:hAnsi="Calibri" w:eastAsia="Calibri" w:cs=""/>
+                <w:kern w:val="2"/>
+                <w:sz w:val="22"/>
+                <w:szCs w:val="22"/>
+                <w:lang w:val="pt-BR" w:eastAsia="en-US" w:bidi="ar-SA"/>
+              </w:rPr>
+            </w:pPr>
+            <w:r>
+              <w:rPr>
+                <w:rFonts w:eastAsia="Calibri" w:cs=""/>
+                <w:kern w:val="2"/>
+                <w:sz w:val="22"/>
+                <w:szCs w:val="22"/>
+                <w:lang w:val="pt-BR" w:eastAsia="en-US" w:bidi="ar-SA"/>
+              </w:rPr>
+            </w:r>
+          </w:p>
+          <w:p>
+            <w:pPr>
+              <w:pStyle w:val="Normal"/>
+              <w:widowControl w:val="false"/>
+              <w:suppressAutoHyphens w:val="true"/>
+              <w:spacing w:lineRule="auto" w:line="240" w:before="0" w:after="0"/>
+              <w:jc w:val="left"/>
+              <w:rPr>
+                <w:rFonts w:ascii="Calibri" w:hAnsi="Calibri" w:eastAsia="Calibri" w:cs=""/>
+                <w:kern w:val="2"/>
+                <w:sz w:val="22"/>
+                <w:szCs w:val="22"/>
+                <w:lang w:val="pt-BR" w:eastAsia="en-US" w:bidi="ar-SA"/>
+              </w:rPr>
+            </w:pPr>
+            <w:r>
+              <w:rPr>
+                <w:rFonts w:eastAsia="Calibri" w:cs=""/>
+                <w:kern w:val="2"/>
+                <w:sz w:val="22"/>
+                <w:szCs w:val="22"/>
+                <w:lang w:val="pt-BR" w:eastAsia="en-US" w:bidi="ar-SA"/>
+              </w:rPr>
+            </w:r>
+          </w:p>
+          <w:p>
+            <w:pPr>
+              <w:pStyle w:val="Normal"/>
+              <w:widowControl w:val="false"/>
+              <w:suppressAutoHyphens w:val="true"/>
+              <w:spacing w:lineRule="auto" w:line="240" w:before="0" w:after="0"/>
+              <w:jc w:val="left"/>
+              <w:rPr>
+                <w:rFonts w:ascii="Calibri" w:hAnsi="Calibri" w:eastAsia="Calibri" w:cs=""/>
+                <w:kern w:val="2"/>
+                <w:sz w:val="22"/>
+                <w:szCs w:val="22"/>
+                <w:lang w:val="pt-BR" w:eastAsia="en-US" w:bidi="ar-SA"/>
+              </w:rPr>
+            </w:pPr>
+            <w:r>
+              <w:rPr>
+                <w:rFonts w:eastAsia="Calibri" w:cs=""/>
+                <w:kern w:val="2"/>
+                <w:sz w:val="22"/>
+                <w:szCs w:val="22"/>
+                <w:lang w:val="pt-BR" w:eastAsia="en-US" w:bidi="ar-SA"/>
+              </w:rPr>
+            </w:r>
+          </w:p>
+          <w:p>
+            <w:pPr>
+              <w:pStyle w:val="Normal"/>
+              <w:widowControl w:val="false"/>
+              <w:suppressAutoHyphens w:val="true"/>
+              <w:spacing w:lineRule="auto" w:line="240" w:before="0" w:after="0"/>
+              <w:jc w:val="left"/>
+              <w:rPr>
+                <w:rFonts w:ascii="Calibri" w:hAnsi="Calibri" w:eastAsia="Calibri" w:cs=""/>
+                <w:kern w:val="2"/>
+                <w:sz w:val="22"/>
+                <w:szCs w:val="22"/>
+                <w:lang w:val="pt-BR" w:eastAsia="en-US" w:bidi="ar-SA"/>
+              </w:rPr>
+            </w:pPr>
+            <w:r>
+              <w:rPr>
+                <w:rFonts w:eastAsia="Calibri" w:cs=""/>
+                <w:kern w:val="2"/>
+                <w:sz w:val="22"/>
+                <w:szCs w:val="22"/>
+                <w:lang w:val="pt-BR" w:eastAsia="en-US" w:bidi="ar-SA"/>
+              </w:rPr>
+            </w:r>
+          </w:p>
+          <w:p>
+            <w:pPr>
+              <w:pStyle w:val="Normal"/>
+              <w:widowControl w:val="false"/>
+              <w:suppressAutoHyphens w:val="true"/>
+              <w:spacing w:lineRule="auto" w:line="240" w:before="0" w:after="0"/>
+              <w:jc w:val="left"/>
+              <w:rPr>
+                <w:rFonts w:ascii="Calibri" w:hAnsi="Calibri" w:eastAsia="Calibri" w:cs=""/>
+                <w:kern w:val="2"/>
+                <w:sz w:val="22"/>
+                <w:szCs w:val="22"/>
+                <w:lang w:val="pt-BR" w:eastAsia="en-US" w:bidi="ar-SA"/>
+              </w:rPr>
+            </w:pPr>
+            <w:r>
+              <w:rPr>
+                <w:rFonts w:eastAsia="Calibri" w:cs=""/>
+                <w:kern w:val="2"/>
+                <w:sz w:val="22"/>
+                <w:szCs w:val="22"/>
+                <w:lang w:val="pt-BR" w:eastAsia="en-US" w:bidi="ar-SA"/>
+              </w:rPr>
+            </w:r>
+          </w:p>
+          <w:p>
+            <w:pPr>
+              <w:pStyle w:val="Normal"/>
+              <w:widowControl w:val="false"/>
+              <w:suppressAutoHyphens w:val="true"/>
+              <w:spacing w:lineRule="auto" w:line="240" w:before="0" w:after="0"/>
+              <w:jc w:val="left"/>
+              <w:rPr>
+                <w:rFonts w:ascii="Calibri" w:hAnsi="Calibri" w:eastAsia="Calibri" w:cs=""/>
+                <w:kern w:val="2"/>
+                <w:sz w:val="22"/>
+                <w:szCs w:val="22"/>
+                <w:lang w:val="pt-BR" w:eastAsia="en-US" w:bidi="ar-SA"/>
+              </w:rPr>
+            </w:pPr>
+            <w:r>
+              <w:rPr>
+                <w:rFonts w:eastAsia="Calibri" w:cs=""/>
+                <w:kern w:val="2"/>
+                <w:sz w:val="22"/>
+                <w:szCs w:val="22"/>
+                <w:lang w:val="pt-BR" w:eastAsia="en-US" w:bidi="ar-SA"/>
+              </w:rPr>
+            </w:r>
+          </w:p>
+          <w:p>
+            <w:pPr>
+              <w:pStyle w:val="Normal"/>
+              <w:widowControl w:val="false"/>
+              <w:suppressAutoHyphens w:val="true"/>
+              <w:spacing w:lineRule="auto" w:line="240" w:before="0" w:after="0"/>
+              <w:jc w:val="left"/>
+              <w:rPr>
+                <w:rFonts w:ascii="Calibri" w:hAnsi="Calibri" w:eastAsia="Calibri" w:cs=""/>
+                <w:kern w:val="2"/>
+                <w:sz w:val="22"/>
+                <w:szCs w:val="22"/>
+                <w:lang w:val="pt-BR" w:eastAsia="en-US" w:bidi="ar-SA"/>
+              </w:rPr>
+            </w:pPr>
+            <w:r>
+              <w:rPr>
+                <w:rFonts w:eastAsia="Calibri" w:cs=""/>
+                <w:kern w:val="2"/>
+                <w:sz w:val="22"/>
+                <w:szCs w:val="22"/>
+                <w:lang w:val="pt-BR" w:eastAsia="en-US" w:bidi="ar-SA"/>
+              </w:rPr>
+            </w:r>
+          </w:p>
+          <w:p>
+            <w:pPr>
+              <w:pStyle w:val="Normal"/>
+              <w:widowControl w:val="false"/>
+              <w:suppressAutoHyphens w:val="true"/>
+              <w:spacing w:lineRule="auto" w:line="240" w:before="0" w:after="0"/>
+              <w:jc w:val="left"/>
+              <w:rPr>
+                <w:rFonts w:ascii="Calibri" w:hAnsi="Calibri" w:eastAsia="Calibri" w:cs=""/>
+                <w:kern w:val="2"/>
+                <w:sz w:val="22"/>
+                <w:szCs w:val="22"/>
+                <w:lang w:val="pt-BR" w:eastAsia="en-US" w:bidi="ar-SA"/>
+              </w:rPr>
+            </w:pPr>
+            <w:r>
+              <w:rPr>
+                <w:rFonts w:eastAsia="Calibri" w:cs=""/>
+                <w:kern w:val="2"/>
+                <w:sz w:val="22"/>
+                <w:szCs w:val="22"/>
+                <w:lang w:val="pt-BR" w:eastAsia="en-US" w:bidi="ar-SA"/>
+              </w:rPr>
+            </w:r>
+          </w:p>
+          <w:p>
+            <w:pPr>
+              <w:pStyle w:val="Normal"/>
+              <w:widowControl w:val="false"/>
+              <w:suppressAutoHyphens w:val="true"/>
+              <w:spacing w:lineRule="auto" w:line="240" w:before="0" w:after="0"/>
+              <w:jc w:val="left"/>
+              <w:rPr>
+                <w:rFonts w:ascii="Calibri" w:hAnsi="Calibri" w:eastAsia="Calibri" w:cs=""/>
+                <w:kern w:val="2"/>
+                <w:sz w:val="22"/>
+                <w:szCs w:val="22"/>
+                <w:lang w:val="pt-BR" w:eastAsia="en-US" w:bidi="ar-SA"/>
+              </w:rPr>
+            </w:pPr>
+            <w:r>
+              <w:rPr>
+                <w:rFonts w:eastAsia="Calibri" w:cs=""/>
+                <w:kern w:val="2"/>
+                <w:sz w:val="22"/>
+                <w:szCs w:val="22"/>
+                <w:lang w:val="pt-BR" w:eastAsia="en-US" w:bidi="ar-SA"/>
+              </w:rPr>
+            </w:r>
+          </w:p>
         </w:tc>
         <w:tc>
           <w:tcPr>
-            <w:tcW w:w="5387" w:type="dxa"/>
+            <w:tcW w:w="5386" w:type="dxa"/>
+            <w:tcBorders/>
           </w:tcPr>
           <w:p>
-            <w:r>
-              <w:t>Perfil</w:t>
-            </w:r>
-          </w:p>
-          <w:p/>
-          <w:p>
-            <w:r>
-              <w:t xml:space="preserve">Maria, 23 anos, universitária na PUC SC, </w:t>
-            </w:r>
-            <w:r>
-              <w:t>cursando física</w:t>
-            </w:r>
-            <w:r>
-              <w:t>, mora em Santa Catarina longe de sua família que mora no Rio de Janeiro. Passa muitas horas estudando na biblioteca da faculdade pois</w:t>
-            </w:r>
-            <w:r>
-              <w:t xml:space="preserve"> está em fase final de formação, ela gosta de escutar música durante seus estudos, gosta de músicas clássicas e música pop.</w:t>
+            <w:pPr>
+              <w:pStyle w:val="Normal"/>
+              <w:widowControl w:val="false"/>
+              <w:suppressAutoHyphens w:val="true"/>
+              <w:spacing w:lineRule="auto" w:line="240" w:before="0" w:after="0"/>
+              <w:jc w:val="left"/>
+              <w:rPr>
+                <w:rFonts w:ascii="Calibri" w:hAnsi="Calibri" w:eastAsia="Calibri" w:cs=""/>
+                <w:kern w:val="2"/>
+                <w:sz w:val="22"/>
+                <w:szCs w:val="22"/>
+                <w:lang w:val="pt-BR" w:eastAsia="en-US" w:bidi="ar-SA"/>
+              </w:rPr>
+            </w:pPr>
+            <w:r>
+              <w:rPr>
+                <w:rFonts w:eastAsia="Calibri" w:cs=""/>
+                <w:kern w:val="2"/>
+                <w:sz w:val="22"/>
+                <w:szCs w:val="22"/>
+                <w:lang w:val="pt-BR" w:eastAsia="en-US" w:bidi="ar-SA"/>
+              </w:rPr>
+              <w:t>Perfil:</w:t>
+            </w:r>
+          </w:p>
+          <w:p>
+            <w:pPr>
+              <w:pStyle w:val="Normal"/>
+              <w:widowControl w:val="false"/>
+              <w:suppressAutoHyphens w:val="true"/>
+              <w:spacing w:lineRule="auto" w:line="240" w:before="0" w:after="0"/>
+              <w:jc w:val="left"/>
+              <w:rPr>
+                <w:rFonts w:ascii="Calibri" w:hAnsi="Calibri" w:eastAsia="Calibri" w:cs=""/>
+                <w:kern w:val="2"/>
+                <w:sz w:val="22"/>
+                <w:szCs w:val="22"/>
+                <w:lang w:val="pt-BR" w:eastAsia="en-US" w:bidi="ar-SA"/>
+              </w:rPr>
+            </w:pPr>
+            <w:r>
+              <w:rPr>
+                <w:rFonts w:eastAsia="Calibri" w:cs=""/>
+                <w:kern w:val="2"/>
+                <w:sz w:val="22"/>
+                <w:szCs w:val="22"/>
+                <w:lang w:val="pt-BR" w:eastAsia="en-US" w:bidi="ar-SA"/>
+              </w:rPr>
+            </w:r>
+          </w:p>
+          <w:p>
+            <w:pPr>
+              <w:pStyle w:val="Normal"/>
+              <w:widowControl w:val="false"/>
+              <w:suppressAutoHyphens w:val="true"/>
+              <w:spacing w:lineRule="auto" w:line="240" w:before="0" w:after="0"/>
+              <w:jc w:val="left"/>
+              <w:rPr>
+                <w:rFonts w:ascii="Calibri" w:hAnsi="Calibri" w:eastAsia="Calibri" w:cs=""/>
+                <w:kern w:val="2"/>
+                <w:sz w:val="22"/>
+                <w:szCs w:val="22"/>
+                <w:lang w:val="pt-BR" w:eastAsia="en-US" w:bidi="ar-SA"/>
+              </w:rPr>
+            </w:pPr>
+            <w:r>
+              <w:rPr>
+                <w:rFonts w:eastAsia="Calibri" w:cs=""/>
+                <w:kern w:val="2"/>
+                <w:sz w:val="22"/>
+                <w:szCs w:val="22"/>
+                <w:lang w:val="pt-BR" w:eastAsia="en-US" w:bidi="ar-SA"/>
+              </w:rPr>
+              <w:t xml:space="preserve">Olá, meu nome é </w:t>
+            </w:r>
+            <w:r>
+              <w:rPr>
+                <w:rFonts w:eastAsia="Calibri" w:cs=""/>
+                <w:kern w:val="2"/>
+                <w:sz w:val="22"/>
+                <w:szCs w:val="22"/>
+                <w:lang w:val="pt-BR" w:eastAsia="en-US" w:bidi="ar-SA"/>
+              </w:rPr>
+              <w:t>Maria Clara</w:t>
+            </w:r>
+            <w:r>
+              <w:rPr>
+                <w:rFonts w:eastAsia="Calibri" w:cs=""/>
+                <w:kern w:val="2"/>
+                <w:sz w:val="22"/>
+                <w:szCs w:val="22"/>
+                <w:lang w:val="pt-BR" w:eastAsia="en-US" w:bidi="ar-SA"/>
+              </w:rPr>
+              <w:t xml:space="preserve">, sou contadora tenho 27 anos, holandesa, solteira, sem filhos e atualmente moro em Luxemburgo por conta do meu trabalho, porém volto constantemente para a Holanda em viagens de carro e gosto muito de escutar minhas playlists. </w:t>
+            </w:r>
+          </w:p>
+          <w:p>
+            <w:pPr>
+              <w:pStyle w:val="Normal"/>
+              <w:widowControl w:val="false"/>
+              <w:suppressAutoHyphens w:val="true"/>
+              <w:spacing w:lineRule="auto" w:line="240" w:before="0" w:after="0"/>
+              <w:jc w:val="left"/>
+              <w:rPr>
+                <w:rFonts w:ascii="Calibri" w:hAnsi="Calibri" w:eastAsia="Calibri" w:cs=""/>
+                <w:kern w:val="2"/>
+                <w:sz w:val="22"/>
+                <w:szCs w:val="22"/>
+                <w:lang w:val="pt-BR" w:eastAsia="en-US" w:bidi="ar-SA"/>
+              </w:rPr>
+            </w:pPr>
+            <w:r>
+              <w:rPr>
+                <w:rFonts w:eastAsia="Calibri" w:cs=""/>
+                <w:kern w:val="2"/>
+                <w:sz w:val="22"/>
+                <w:szCs w:val="22"/>
+                <w:lang w:val="pt-BR" w:eastAsia="en-US" w:bidi="ar-SA"/>
+              </w:rPr>
+              <w:t xml:space="preserve">Meu estilo preferido é indie e rock, porém gosto de Lo-Fi, música clássica, jazz e blues. </w:t>
+            </w:r>
+          </w:p>
+          <w:p>
+            <w:pPr>
+              <w:pStyle w:val="Normal"/>
+              <w:widowControl w:val="false"/>
+              <w:suppressAutoHyphens w:val="true"/>
+              <w:spacing w:lineRule="auto" w:line="240" w:before="0" w:after="0"/>
+              <w:jc w:val="left"/>
+              <w:rPr>
+                <w:rFonts w:ascii="Calibri" w:hAnsi="Calibri" w:eastAsia="Calibri" w:cs=""/>
+                <w:kern w:val="2"/>
+                <w:sz w:val="22"/>
+                <w:szCs w:val="22"/>
+                <w:lang w:val="pt-BR" w:eastAsia="en-US" w:bidi="ar-SA"/>
+              </w:rPr>
+            </w:pPr>
+            <w:r>
+              <w:rPr>
+                <w:rFonts w:eastAsia="Calibri" w:cs=""/>
+                <w:kern w:val="2"/>
+                <w:sz w:val="22"/>
+                <w:szCs w:val="22"/>
+                <w:lang w:val="pt-BR" w:eastAsia="en-US" w:bidi="ar-SA"/>
+              </w:rPr>
+            </w:r>
+          </w:p>
+          <w:p>
+            <w:pPr>
+              <w:pStyle w:val="Normal"/>
+              <w:widowControl w:val="false"/>
+              <w:suppressAutoHyphens w:val="true"/>
+              <w:spacing w:lineRule="auto" w:line="240" w:before="0" w:after="0"/>
+              <w:jc w:val="left"/>
+              <w:rPr>
+                <w:rFonts w:ascii="Calibri" w:hAnsi="Calibri" w:eastAsia="Calibri" w:cs=""/>
+                <w:kern w:val="2"/>
+                <w:sz w:val="22"/>
+                <w:szCs w:val="22"/>
+                <w:lang w:val="pt-BR" w:eastAsia="en-US" w:bidi="ar-SA"/>
+              </w:rPr>
+            </w:pPr>
+            <w:r>
+              <w:rPr>
+                <w:rFonts w:eastAsia="Calibri" w:cs=""/>
+                <w:kern w:val="2"/>
+                <w:sz w:val="22"/>
+                <w:szCs w:val="22"/>
+                <w:lang w:val="pt-BR" w:eastAsia="en-US" w:bidi="ar-SA"/>
+              </w:rPr>
+            </w:r>
+          </w:p>
+          <w:p>
+            <w:pPr>
+              <w:pStyle w:val="Normal"/>
+              <w:widowControl w:val="false"/>
+              <w:suppressAutoHyphens w:val="true"/>
+              <w:spacing w:lineRule="auto" w:line="240" w:before="0" w:after="0"/>
+              <w:jc w:val="left"/>
+              <w:rPr>
+                <w:rFonts w:ascii="Calibri" w:hAnsi="Calibri" w:eastAsia="Calibri" w:cs=""/>
+                <w:kern w:val="2"/>
+                <w:sz w:val="22"/>
+                <w:szCs w:val="22"/>
+                <w:lang w:val="pt-BR" w:eastAsia="en-US" w:bidi="ar-SA"/>
+              </w:rPr>
+            </w:pPr>
+            <w:r>
+              <w:rPr>
+                <w:rFonts w:eastAsia="Calibri" w:cs=""/>
+                <w:kern w:val="2"/>
+                <w:sz w:val="22"/>
+                <w:szCs w:val="22"/>
+                <w:lang w:val="pt-BR" w:eastAsia="en-US" w:bidi="ar-SA"/>
+              </w:rPr>
+              <w:t xml:space="preserve">    </w:t>
+            </w:r>
+          </w:p>
+          <w:p>
+            <w:pPr>
+              <w:pStyle w:val="Normal"/>
+              <w:widowControl w:val="false"/>
+              <w:suppressAutoHyphens w:val="true"/>
+              <w:spacing w:lineRule="auto" w:line="240" w:before="0" w:after="0"/>
+              <w:jc w:val="left"/>
+              <w:rPr>
+                <w:rFonts w:ascii="Calibri" w:hAnsi="Calibri" w:eastAsia="Calibri" w:cs=""/>
+                <w:kern w:val="2"/>
+                <w:sz w:val="22"/>
+                <w:szCs w:val="22"/>
+                <w:lang w:val="pt-BR" w:eastAsia="en-US" w:bidi="ar-SA"/>
+              </w:rPr>
+            </w:pPr>
+            <w:r>
+              <w:rPr>
+                <w:rFonts w:eastAsia="Calibri" w:cs=""/>
+                <w:kern w:val="2"/>
+                <w:sz w:val="22"/>
+                <w:szCs w:val="22"/>
+                <w:lang w:val="pt-BR" w:eastAsia="en-US" w:bidi="ar-SA"/>
+              </w:rPr>
             </w:r>
           </w:p>
         </w:tc>
       </w:tr>
       <w:tr>
+        <w:trPr/>
         <w:tc>
           <w:tcPr>
             <w:tcW w:w="5240" w:type="dxa"/>
+            <w:tcBorders/>
           </w:tcPr>
           <w:p>
-            <w:r>
+            <w:pPr>
+              <w:pStyle w:val="Normal"/>
+              <w:widowControl w:val="false"/>
+              <w:suppressAutoHyphens w:val="true"/>
+              <w:spacing w:lineRule="auto" w:line="240" w:before="0" w:after="0"/>
+              <w:jc w:val="left"/>
+              <w:rPr>
+                <w:rFonts w:ascii="Calibri" w:hAnsi="Calibri" w:eastAsia="Calibri" w:cs=""/>
+                <w:kern w:val="2"/>
+                <w:sz w:val="22"/>
+                <w:szCs w:val="22"/>
+                <w:lang w:val="pt-BR" w:eastAsia="en-US" w:bidi="ar-SA"/>
+              </w:rPr>
+            </w:pPr>
+            <w:r>
+              <w:rPr>
+                <w:rFonts w:eastAsia="Calibri" w:cs=""/>
+                <w:kern w:val="2"/>
+                <w:sz w:val="22"/>
+                <w:szCs w:val="22"/>
+                <w:lang w:val="pt-BR" w:eastAsia="en-US" w:bidi="ar-SA"/>
+              </w:rPr>
               <w:t>Comportamento</w:t>
             </w:r>
           </w:p>
-          <w:p/>
-          <w:p>
-            <w:r>
-              <w:t>- Bem apega a família apesar da distância</w:t>
-            </w:r>
-          </w:p>
-          <w:p>
-            <w:r>
-              <w:t>- Se considera mais focada na vida profissional do que romântica</w:t>
-            </w:r>
-          </w:p>
-          <w:p>
-            <w:r>
-              <w:t>- Tem muitos amigos e ás vezes costuma sair com eles</w:t>
-            </w:r>
-          </w:p>
-          <w:p>
-            <w:r>
-              <w:t>- Se considera uma pessoa centrada</w:t>
-            </w:r>
-          </w:p>
-          <w:p/>
-          <w:p/>
-          <w:p/>
-          <w:p/>
-          <w:p/>
-          <w:p/>
-          <w:p/>
-          <w:p/>
-          <w:p/>
-          <w:p>
-            <w:bookmarkStart w:id="0" w:name="_GoBack"/>
-            <w:bookmarkEnd w:id="0"/>
+          <w:p>
+            <w:pPr>
+              <w:pStyle w:val="Normal"/>
+              <w:widowControl w:val="false"/>
+              <w:suppressAutoHyphens w:val="true"/>
+              <w:spacing w:lineRule="auto" w:line="240" w:before="0" w:after="0"/>
+              <w:jc w:val="left"/>
+              <w:rPr>
+                <w:rFonts w:ascii="Calibri" w:hAnsi="Calibri" w:eastAsia="Calibri" w:cs=""/>
+                <w:kern w:val="2"/>
+                <w:sz w:val="22"/>
+                <w:szCs w:val="22"/>
+                <w:lang w:val="pt-BR" w:eastAsia="en-US" w:bidi="ar-SA"/>
+              </w:rPr>
+            </w:pPr>
+            <w:r>
+              <w:rPr>
+                <w:rFonts w:eastAsia="Calibri" w:cs=""/>
+                <w:kern w:val="2"/>
+                <w:sz w:val="22"/>
+                <w:szCs w:val="22"/>
+                <w:lang w:val="pt-BR" w:eastAsia="en-US" w:bidi="ar-SA"/>
+              </w:rPr>
+            </w:r>
+          </w:p>
+          <w:p>
+            <w:pPr>
+              <w:pStyle w:val="Normal"/>
+              <w:widowControl w:val="false"/>
+              <w:suppressAutoHyphens w:val="true"/>
+              <w:spacing w:lineRule="auto" w:line="240" w:before="0" w:after="0"/>
+              <w:jc w:val="left"/>
+              <w:rPr>
+                <w:rFonts w:ascii="Calibri" w:hAnsi="Calibri" w:eastAsia="Calibri" w:cs=""/>
+                <w:kern w:val="2"/>
+                <w:sz w:val="22"/>
+                <w:szCs w:val="22"/>
+                <w:lang w:val="pt-BR" w:eastAsia="en-US" w:bidi="ar-SA"/>
+              </w:rPr>
+            </w:pPr>
+            <w:r>
+              <w:rPr>
+                <w:rFonts w:eastAsia="Calibri" w:cs=""/>
+                <w:kern w:val="2"/>
+                <w:sz w:val="22"/>
+                <w:szCs w:val="22"/>
+                <w:lang w:val="pt-BR" w:eastAsia="en-US" w:bidi="ar-SA"/>
+              </w:rPr>
+              <w:t>- Gosto muito de tecnologia e estou sempre antenada e em buscas de ferramentas que podem ajudar no meu trabalho, atualmente comecei a aprender Python, para automatizar alguns processos que realizo no meu trabalho.</w:t>
+            </w:r>
+          </w:p>
+          <w:p>
+            <w:pPr>
+              <w:pStyle w:val="Normal"/>
+              <w:widowControl w:val="false"/>
+              <w:suppressAutoHyphens w:val="true"/>
+              <w:spacing w:lineRule="auto" w:line="240" w:before="0" w:after="0"/>
+              <w:jc w:val="left"/>
+              <w:rPr>
+                <w:rFonts w:ascii="Calibri" w:hAnsi="Calibri" w:eastAsia="Calibri" w:cs=""/>
+                <w:kern w:val="2"/>
+                <w:sz w:val="22"/>
+                <w:szCs w:val="22"/>
+                <w:lang w:val="pt-BR" w:eastAsia="en-US" w:bidi="ar-SA"/>
+              </w:rPr>
+            </w:pPr>
+            <w:r>
+              <w:rPr>
+                <w:rFonts w:eastAsia="Calibri" w:cs=""/>
+                <w:kern w:val="2"/>
+                <w:sz w:val="22"/>
+                <w:szCs w:val="22"/>
+                <w:lang w:val="pt-BR" w:eastAsia="en-US" w:bidi="ar-SA"/>
+              </w:rPr>
+              <w:t>- Aos finais de semana gosto de viajar  e conhecer lugares e culturas novas, estou sempre aberta a essa experiência.</w:t>
+            </w:r>
+          </w:p>
+          <w:p>
+            <w:pPr>
+              <w:pStyle w:val="Normal"/>
+              <w:widowControl w:val="false"/>
+              <w:suppressAutoHyphens w:val="true"/>
+              <w:spacing w:lineRule="auto" w:line="240" w:before="0" w:after="0"/>
+              <w:jc w:val="left"/>
+              <w:rPr>
+                <w:rFonts w:ascii="Calibri" w:hAnsi="Calibri" w:eastAsia="Calibri" w:cs=""/>
+                <w:kern w:val="2"/>
+                <w:sz w:val="22"/>
+                <w:szCs w:val="22"/>
+                <w:lang w:val="pt-BR" w:eastAsia="en-US" w:bidi="ar-SA"/>
+              </w:rPr>
+            </w:pPr>
+            <w:r>
+              <w:rPr>
+                <w:rFonts w:eastAsia="Calibri" w:cs=""/>
+                <w:kern w:val="2"/>
+                <w:sz w:val="22"/>
+                <w:szCs w:val="22"/>
+                <w:lang w:val="pt-BR" w:eastAsia="en-US" w:bidi="ar-SA"/>
+              </w:rPr>
+              <w:t>- Não sou tão ligada a família, porém são importantes, sempre volto para casa para vê-los, e não pretendo me fixar em Luxemburgo, ainda busco um país onde possa me sentir em casa.</w:t>
+            </w:r>
+          </w:p>
+          <w:p>
+            <w:pPr>
+              <w:pStyle w:val="Normal"/>
+              <w:widowControl w:val="false"/>
+              <w:suppressAutoHyphens w:val="true"/>
+              <w:spacing w:lineRule="auto" w:line="240" w:before="0" w:after="0"/>
+              <w:jc w:val="left"/>
+              <w:rPr>
+                <w:rFonts w:ascii="Calibri" w:hAnsi="Calibri" w:eastAsia="Calibri" w:cs=""/>
+                <w:kern w:val="2"/>
+                <w:sz w:val="22"/>
+                <w:szCs w:val="22"/>
+                <w:lang w:val="pt-BR" w:eastAsia="en-US" w:bidi="ar-SA"/>
+              </w:rPr>
+            </w:pPr>
+            <w:r>
+              <w:rPr>
+                <w:rFonts w:eastAsia="Calibri" w:cs=""/>
+                <w:kern w:val="2"/>
+                <w:sz w:val="22"/>
+                <w:szCs w:val="22"/>
+                <w:lang w:val="pt-BR" w:eastAsia="en-US" w:bidi="ar-SA"/>
+              </w:rPr>
+              <w:t>- Me considero uma pessoa extremamente calma</w:t>
+            </w:r>
+          </w:p>
+          <w:p>
+            <w:pPr>
+              <w:pStyle w:val="Normal"/>
+              <w:widowControl w:val="false"/>
+              <w:suppressAutoHyphens w:val="true"/>
+              <w:spacing w:lineRule="auto" w:line="240" w:before="0" w:after="0"/>
+              <w:jc w:val="left"/>
+              <w:rPr>
+                <w:rFonts w:ascii="Calibri" w:hAnsi="Calibri" w:eastAsia="Calibri" w:cs=""/>
+                <w:kern w:val="2"/>
+                <w:sz w:val="22"/>
+                <w:szCs w:val="22"/>
+                <w:lang w:val="pt-BR" w:eastAsia="en-US" w:bidi="ar-SA"/>
+              </w:rPr>
+            </w:pPr>
+            <w:r>
+              <w:rPr>
+                <w:rFonts w:eastAsia="Calibri" w:cs=""/>
+                <w:kern w:val="2"/>
+                <w:sz w:val="22"/>
+                <w:szCs w:val="22"/>
+                <w:lang w:val="pt-BR" w:eastAsia="en-US" w:bidi="ar-SA"/>
+              </w:rPr>
+            </w:r>
+          </w:p>
+          <w:p>
+            <w:pPr>
+              <w:pStyle w:val="Normal"/>
+              <w:widowControl w:val="false"/>
+              <w:suppressAutoHyphens w:val="true"/>
+              <w:spacing w:lineRule="auto" w:line="240" w:before="0" w:after="0"/>
+              <w:jc w:val="left"/>
+              <w:rPr>
+                <w:rFonts w:ascii="Calibri" w:hAnsi="Calibri" w:eastAsia="Calibri" w:cs=""/>
+                <w:kern w:val="2"/>
+                <w:sz w:val="22"/>
+                <w:szCs w:val="22"/>
+                <w:lang w:val="pt-BR" w:eastAsia="en-US" w:bidi="ar-SA"/>
+              </w:rPr>
+            </w:pPr>
+            <w:r>
+              <w:rPr>
+                <w:rFonts w:eastAsia="Calibri" w:cs=""/>
+                <w:kern w:val="2"/>
+                <w:sz w:val="22"/>
+                <w:szCs w:val="22"/>
+                <w:lang w:val="pt-BR" w:eastAsia="en-US" w:bidi="ar-SA"/>
+              </w:rPr>
+            </w:r>
+          </w:p>
+          <w:p>
+            <w:pPr>
+              <w:pStyle w:val="Normal"/>
+              <w:widowControl w:val="false"/>
+              <w:suppressAutoHyphens w:val="true"/>
+              <w:spacing w:lineRule="auto" w:line="240" w:before="0" w:after="0"/>
+              <w:jc w:val="left"/>
+              <w:rPr>
+                <w:rFonts w:ascii="Calibri" w:hAnsi="Calibri" w:eastAsia="Calibri" w:cs=""/>
+                <w:kern w:val="2"/>
+                <w:sz w:val="22"/>
+                <w:szCs w:val="22"/>
+                <w:lang w:val="pt-BR" w:eastAsia="en-US" w:bidi="ar-SA"/>
+              </w:rPr>
+            </w:pPr>
+            <w:r>
+              <w:rPr>
+                <w:rFonts w:eastAsia="Calibri" w:cs=""/>
+                <w:kern w:val="2"/>
+                <w:sz w:val="22"/>
+                <w:szCs w:val="22"/>
+                <w:lang w:val="pt-BR" w:eastAsia="en-US" w:bidi="ar-SA"/>
+              </w:rPr>
+            </w:r>
+          </w:p>
+          <w:p>
+            <w:pPr>
+              <w:pStyle w:val="Normal"/>
+              <w:widowControl w:val="false"/>
+              <w:suppressAutoHyphens w:val="true"/>
+              <w:spacing w:lineRule="auto" w:line="240" w:before="0" w:after="0"/>
+              <w:jc w:val="left"/>
+              <w:rPr>
+                <w:rFonts w:ascii="Calibri" w:hAnsi="Calibri" w:eastAsia="Calibri" w:cs=""/>
+                <w:kern w:val="2"/>
+                <w:sz w:val="22"/>
+                <w:szCs w:val="22"/>
+                <w:lang w:val="pt-BR" w:eastAsia="en-US" w:bidi="ar-SA"/>
+              </w:rPr>
+            </w:pPr>
+            <w:r>
+              <w:rPr>
+                <w:rFonts w:eastAsia="Calibri" w:cs=""/>
+                <w:kern w:val="2"/>
+                <w:sz w:val="22"/>
+                <w:szCs w:val="22"/>
+                <w:lang w:val="pt-BR" w:eastAsia="en-US" w:bidi="ar-SA"/>
+              </w:rPr>
+            </w:r>
+          </w:p>
+          <w:p>
+            <w:pPr>
+              <w:pStyle w:val="Normal"/>
+              <w:widowControl w:val="false"/>
+              <w:suppressAutoHyphens w:val="true"/>
+              <w:spacing w:lineRule="auto" w:line="240" w:before="0" w:after="0"/>
+              <w:jc w:val="left"/>
+              <w:rPr>
+                <w:rFonts w:ascii="Calibri" w:hAnsi="Calibri" w:eastAsia="Calibri" w:cs=""/>
+                <w:kern w:val="2"/>
+                <w:sz w:val="22"/>
+                <w:szCs w:val="22"/>
+                <w:lang w:val="pt-BR" w:eastAsia="en-US" w:bidi="ar-SA"/>
+              </w:rPr>
+            </w:pPr>
+            <w:r>
+              <w:rPr>
+                <w:rFonts w:eastAsia="Calibri" w:cs=""/>
+                <w:kern w:val="2"/>
+                <w:sz w:val="22"/>
+                <w:szCs w:val="22"/>
+                <w:lang w:val="pt-BR" w:eastAsia="en-US" w:bidi="ar-SA"/>
+              </w:rPr>
+            </w:r>
+          </w:p>
+          <w:p>
+            <w:pPr>
+              <w:pStyle w:val="Normal"/>
+              <w:widowControl w:val="false"/>
+              <w:suppressAutoHyphens w:val="true"/>
+              <w:spacing w:lineRule="auto" w:line="240" w:before="0" w:after="0"/>
+              <w:jc w:val="left"/>
+              <w:rPr>
+                <w:rFonts w:ascii="Calibri" w:hAnsi="Calibri" w:eastAsia="Calibri" w:cs=""/>
+                <w:kern w:val="2"/>
+                <w:sz w:val="22"/>
+                <w:szCs w:val="22"/>
+                <w:lang w:val="pt-BR" w:eastAsia="en-US" w:bidi="ar-SA"/>
+              </w:rPr>
+            </w:pPr>
+            <w:r>
+              <w:rPr>
+                <w:rFonts w:eastAsia="Calibri" w:cs=""/>
+                <w:kern w:val="2"/>
+                <w:sz w:val="22"/>
+                <w:szCs w:val="22"/>
+                <w:lang w:val="pt-BR" w:eastAsia="en-US" w:bidi="ar-SA"/>
+              </w:rPr>
+            </w:r>
+          </w:p>
+          <w:p>
+            <w:pPr>
+              <w:pStyle w:val="Normal"/>
+              <w:widowControl w:val="false"/>
+              <w:suppressAutoHyphens w:val="true"/>
+              <w:spacing w:lineRule="auto" w:line="240" w:before="0" w:after="0"/>
+              <w:jc w:val="left"/>
+              <w:rPr>
+                <w:rFonts w:ascii="Calibri" w:hAnsi="Calibri" w:eastAsia="Calibri" w:cs=""/>
+                <w:kern w:val="2"/>
+                <w:sz w:val="22"/>
+                <w:szCs w:val="22"/>
+                <w:lang w:val="pt-BR" w:eastAsia="en-US" w:bidi="ar-SA"/>
+              </w:rPr>
+            </w:pPr>
+            <w:r>
+              <w:rPr>
+                <w:rFonts w:eastAsia="Calibri" w:cs=""/>
+                <w:kern w:val="2"/>
+                <w:sz w:val="22"/>
+                <w:szCs w:val="22"/>
+                <w:lang w:val="pt-BR" w:eastAsia="en-US" w:bidi="ar-SA"/>
+              </w:rPr>
+            </w:r>
+          </w:p>
+          <w:p>
+            <w:pPr>
+              <w:pStyle w:val="Normal"/>
+              <w:widowControl w:val="false"/>
+              <w:suppressAutoHyphens w:val="true"/>
+              <w:spacing w:lineRule="auto" w:line="240" w:before="0" w:after="0"/>
+              <w:jc w:val="left"/>
+              <w:rPr>
+                <w:rFonts w:ascii="Calibri" w:hAnsi="Calibri" w:eastAsia="Calibri" w:cs=""/>
+                <w:kern w:val="2"/>
+                <w:sz w:val="22"/>
+                <w:szCs w:val="22"/>
+                <w:lang w:val="pt-BR" w:eastAsia="en-US" w:bidi="ar-SA"/>
+              </w:rPr>
+            </w:pPr>
+            <w:r>
+              <w:rPr>
+                <w:rFonts w:eastAsia="Calibri" w:cs=""/>
+                <w:kern w:val="2"/>
+                <w:sz w:val="22"/>
+                <w:szCs w:val="22"/>
+                <w:lang w:val="pt-BR" w:eastAsia="en-US" w:bidi="ar-SA"/>
+              </w:rPr>
+            </w:r>
+          </w:p>
+          <w:p>
+            <w:pPr>
+              <w:pStyle w:val="Normal"/>
+              <w:widowControl w:val="false"/>
+              <w:suppressAutoHyphens w:val="true"/>
+              <w:spacing w:lineRule="auto" w:line="240" w:before="0" w:after="0"/>
+              <w:jc w:val="left"/>
+              <w:rPr>
+                <w:rFonts w:ascii="Calibri" w:hAnsi="Calibri" w:eastAsia="Calibri" w:cs=""/>
+                <w:kern w:val="2"/>
+                <w:sz w:val="22"/>
+                <w:szCs w:val="22"/>
+                <w:lang w:val="pt-BR" w:eastAsia="en-US" w:bidi="ar-SA"/>
+              </w:rPr>
+            </w:pPr>
+            <w:r>
+              <w:rPr>
+                <w:rFonts w:eastAsia="Calibri" w:cs=""/>
+                <w:kern w:val="2"/>
+                <w:sz w:val="22"/>
+                <w:szCs w:val="22"/>
+                <w:lang w:val="pt-BR" w:eastAsia="en-US" w:bidi="ar-SA"/>
+              </w:rPr>
+            </w:r>
+          </w:p>
+          <w:p>
+            <w:pPr>
+              <w:pStyle w:val="Normal"/>
+              <w:widowControl w:val="false"/>
+              <w:suppressAutoHyphens w:val="true"/>
+              <w:spacing w:lineRule="auto" w:line="240" w:before="0" w:after="0"/>
+              <w:jc w:val="left"/>
+              <w:rPr>
+                <w:rFonts w:ascii="Calibri" w:hAnsi="Calibri" w:eastAsia="Calibri" w:cs=""/>
+                <w:kern w:val="2"/>
+                <w:sz w:val="22"/>
+                <w:szCs w:val="22"/>
+                <w:lang w:val="pt-BR" w:eastAsia="en-US" w:bidi="ar-SA"/>
+              </w:rPr>
+            </w:pPr>
+            <w:r>
+              <w:rPr>
+                <w:rFonts w:eastAsia="Calibri" w:cs=""/>
+                <w:kern w:val="2"/>
+                <w:sz w:val="22"/>
+                <w:szCs w:val="22"/>
+                <w:lang w:val="pt-BR" w:eastAsia="en-US" w:bidi="ar-SA"/>
+              </w:rPr>
+            </w:r>
+          </w:p>
+          <w:p>
+            <w:pPr>
+              <w:pStyle w:val="Normal"/>
+              <w:widowControl w:val="false"/>
+              <w:suppressAutoHyphens w:val="true"/>
+              <w:spacing w:lineRule="auto" w:line="240" w:before="0" w:after="0"/>
+              <w:jc w:val="left"/>
+              <w:rPr>
+                <w:rFonts w:ascii="Calibri" w:hAnsi="Calibri" w:eastAsia="Calibri" w:cs=""/>
+                <w:kern w:val="2"/>
+                <w:sz w:val="22"/>
+                <w:szCs w:val="22"/>
+                <w:lang w:val="pt-BR" w:eastAsia="en-US" w:bidi="ar-SA"/>
+              </w:rPr>
+            </w:pPr>
+            <w:r>
+              <w:rPr>
+                <w:rFonts w:eastAsia="Calibri" w:cs=""/>
+                <w:kern w:val="2"/>
+                <w:sz w:val="22"/>
+                <w:szCs w:val="22"/>
+                <w:lang w:val="pt-BR" w:eastAsia="en-US" w:bidi="ar-SA"/>
+              </w:rPr>
+            </w:r>
+          </w:p>
+          <w:p>
+            <w:pPr>
+              <w:pStyle w:val="Normal"/>
+              <w:widowControl w:val="false"/>
+              <w:suppressAutoHyphens w:val="true"/>
+              <w:spacing w:lineRule="auto" w:line="240" w:before="0" w:after="0"/>
+              <w:jc w:val="left"/>
+              <w:rPr>
+                <w:rFonts w:ascii="Calibri" w:hAnsi="Calibri" w:eastAsia="Calibri" w:cs=""/>
+                <w:kern w:val="2"/>
+                <w:sz w:val="22"/>
+                <w:szCs w:val="22"/>
+                <w:lang w:val="pt-BR" w:eastAsia="en-US" w:bidi="ar-SA"/>
+              </w:rPr>
+            </w:pPr>
+            <w:r>
+              <w:rPr>
+                <w:rFonts w:eastAsia="Calibri" w:cs=""/>
+                <w:kern w:val="2"/>
+                <w:sz w:val="22"/>
+                <w:szCs w:val="22"/>
+                <w:lang w:val="pt-BR" w:eastAsia="en-US" w:bidi="ar-SA"/>
+              </w:rPr>
+            </w:r>
           </w:p>
         </w:tc>
         <w:tc>
           <w:tcPr>
-            <w:tcW w:w="5387" w:type="dxa"/>
+            <w:tcW w:w="5386" w:type="dxa"/>
+            <w:tcBorders/>
           </w:tcPr>
           <w:p>
-            <w:r>
+            <w:pPr>
+              <w:pStyle w:val="Normal"/>
+              <w:widowControl w:val="false"/>
+              <w:suppressAutoHyphens w:val="true"/>
+              <w:spacing w:lineRule="auto" w:line="240" w:before="0" w:after="0"/>
+              <w:jc w:val="left"/>
+              <w:rPr>
+                <w:rFonts w:ascii="Calibri" w:hAnsi="Calibri" w:eastAsia="Calibri" w:cs=""/>
+                <w:kern w:val="2"/>
+                <w:sz w:val="22"/>
+                <w:szCs w:val="22"/>
+                <w:lang w:val="pt-BR" w:eastAsia="en-US" w:bidi="ar-SA"/>
+              </w:rPr>
+            </w:pPr>
+            <w:r>
+              <w:rPr>
+                <w:rFonts w:eastAsia="Calibri" w:cs=""/>
+                <w:kern w:val="2"/>
+                <w:sz w:val="22"/>
+                <w:szCs w:val="22"/>
+                <w:lang w:val="pt-BR" w:eastAsia="en-US" w:bidi="ar-SA"/>
+              </w:rPr>
               <w:t>Necessidades</w:t>
             </w:r>
           </w:p>
-          <w:p/>
-          <w:p>
-            <w:r>
-              <w:t xml:space="preserve">- Seria bom ela ter novas </w:t>
-            </w:r>
-            <w:proofErr w:type="spellStart"/>
-            <w:r>
-              <w:t>playlists</w:t>
-            </w:r>
-            <w:proofErr w:type="spellEnd"/>
-            <w:r>
-              <w:t xml:space="preserve"> para seus momentos de estudos</w:t>
-            </w:r>
-          </w:p>
-          <w:p>
-            <w:r>
-              <w:t xml:space="preserve">- E uma </w:t>
-            </w:r>
-            <w:proofErr w:type="spellStart"/>
-            <w:r>
-              <w:t>playlist</w:t>
-            </w:r>
-            <w:proofErr w:type="spellEnd"/>
-            <w:r>
-              <w:t xml:space="preserve"> para matar saudade de casa</w:t>
+          <w:p>
+            <w:pPr>
+              <w:pStyle w:val="Normal"/>
+              <w:widowControl w:val="false"/>
+              <w:suppressAutoHyphens w:val="true"/>
+              <w:spacing w:lineRule="auto" w:line="240" w:before="0" w:after="0"/>
+              <w:jc w:val="left"/>
+              <w:rPr>
+                <w:rFonts w:ascii="Calibri" w:hAnsi="Calibri" w:eastAsia="Calibri" w:cs=""/>
+                <w:kern w:val="2"/>
+                <w:sz w:val="22"/>
+                <w:szCs w:val="22"/>
+                <w:lang w:val="pt-BR" w:eastAsia="en-US" w:bidi="ar-SA"/>
+              </w:rPr>
+            </w:pPr>
+            <w:r>
+              <w:rPr>
+                <w:rFonts w:eastAsia="Calibri" w:cs=""/>
+                <w:kern w:val="2"/>
+                <w:sz w:val="22"/>
+                <w:szCs w:val="22"/>
+                <w:lang w:val="pt-BR" w:eastAsia="en-US" w:bidi="ar-SA"/>
+              </w:rPr>
+            </w:r>
+          </w:p>
+          <w:p>
+            <w:pPr>
+              <w:pStyle w:val="Normal"/>
+              <w:widowControl w:val="false"/>
+              <w:suppressAutoHyphens w:val="true"/>
+              <w:spacing w:lineRule="auto" w:line="240" w:before="0" w:after="0"/>
+              <w:jc w:val="left"/>
+              <w:rPr>
+                <w:rFonts w:ascii="Calibri" w:hAnsi="Calibri" w:eastAsia="Calibri" w:cs=""/>
+                <w:kern w:val="2"/>
+                <w:sz w:val="22"/>
+                <w:szCs w:val="22"/>
+                <w:lang w:val="pt-BR" w:eastAsia="en-US" w:bidi="ar-SA"/>
+              </w:rPr>
+            </w:pPr>
+            <w:r>
+              <w:rPr>
+                <w:rFonts w:eastAsia="Calibri" w:cs=""/>
+                <w:kern w:val="2"/>
+                <w:sz w:val="22"/>
+                <w:szCs w:val="22"/>
+                <w:lang w:val="pt-BR" w:eastAsia="en-US" w:bidi="ar-SA"/>
+              </w:rPr>
+              <w:t>- Como ela sempre faz essa viagem de volta de carro e escuta músicas, seria bom ela ter uma variedade e uma playlist mais personalizada para sua viagem. E com descoberta de novos artistas para ir em show, quando estiverem pela Europa.</w:t>
             </w:r>
           </w:p>
         </w:tc>
       </w:tr>
     </w:tbl>
-    <w:p/>
+    <w:p>
+      <w:pPr>
+        <w:pStyle w:val="Normal"/>
+        <w:widowControl/>
+        <w:bidi w:val="0"/>
+        <w:spacing w:lineRule="auto" w:line="259" w:before="0" w:after="160"/>
+        <w:jc w:val="left"/>
+        <w:rPr/>
+      </w:pPr>
+      <w:r>
+        <w:rPr/>
+      </w:r>
+    </w:p>
     <w:sectPr>
+      <w:type w:val="nextPage"/>
       <w:pgSz w:w="11906" w:h="16838"/>
-      <w:pgMar w:top="567" w:right="567" w:bottom="567" w:left="567" w:header="709" w:footer="709" w:gutter="0"/>
-      <w:cols w:space="708"/>
-      <w:docGrid w:linePitch="360"/>
+      <w:pgMar w:left="567" w:right="567" w:gutter="0" w:header="0" w:top="567" w:footer="0" w:bottom="567"/>
+      <w:pgNumType w:fmt="decimal"/>
+      <w:formProt w:val="false"/>
+      <w:textDirection w:val="lrTb"/>
+      <w:docGrid w:type="default" w:linePitch="360" w:charSpace="4096"/>
     </w:sectPr>
   </w:body>
 </w:document>
 </file>
 
 <file path=word/styles.xml><?xml version="1.0" encoding="utf-8"?>
-<w:styles xmlns:mc="http://schemas.openxmlformats.org/markup-compatibility/2006" xmlns:r="http://schemas.openxmlformats.org/officeDocument/2006/relationships" xmlns:w="http://schemas.openxmlformats.org/wordprocessingml/2006/main" xmlns:w14="http://schemas.microsoft.com/office/word/2010/wordml" xmlns:w15="http://schemas.microsoft.com/office/word/2012/wordml" xmlns:w16se="http://schemas.microsoft.com/office/word/2015/wordml/symex" mc:Ignorable="w14 w15 w16se">
+<w:styles xmlns:w="http://schemas.openxmlformats.org/wordprocessingml/2006/main" xmlns:w14="http://schemas.microsoft.com/office/word/2010/wordml" xmlns:mc="http://schemas.openxmlformats.org/markup-compatibility/2006" mc:Ignorable="w14">
   <w:docDefaults>
     <w:rPrDefault>
       <w:rPr>
-        <w:rFonts w:asciiTheme="minorHAnsi" w:eastAsiaTheme="minorHAnsi" w:hAnsiTheme="minorHAnsi" w:cstheme="minorBidi"/>
+        <w:rFonts w:ascii="Calibri" w:hAnsi="Calibri" w:eastAsia="Calibri" w:cs="" w:asciiTheme="minorHAnsi" w:cstheme="minorBidi" w:eastAsiaTheme="minorHAnsi" w:hAnsiTheme="minorHAnsi"/>
         <w:kern w:val="2"/>
         <w:sz w:val="22"/>
         <w:szCs w:val="22"/>
@@ -272,21 +1546,21 @@
     </w:rPrDefault>
     <w:pPrDefault>
       <w:pPr>
-        <w:spacing w:after="160" w:line="259" w:lineRule="auto"/>
+        <w:suppressAutoHyphens w:val="true"/>
       </w:pPr>
     </w:pPrDefault>
   </w:docDefaults>
-  <w:latentStyles w:defLockedState="0" w:defUIPriority="99" w:defSemiHidden="0" w:defUnhideWhenUsed="0" w:defQFormat="0" w:count="371">
+  <w:latentStyles w:defLockedState="0" w:defUIPriority="99" w:defSemiHidden="0" w:defUnhideWhenUsed="0" w:defQFormat="0" w:count="376">
     <w:lsdException w:name="Normal" w:uiPriority="0" w:qFormat="1"/>
     <w:lsdException w:name="heading 1" w:uiPriority="9" w:qFormat="1"/>
-    <w:lsdException w:name="heading 2" w:semiHidden="1" w:uiPriority="9" w:unhideWhenUsed="1" w:qFormat="1"/>
-    <w:lsdException w:name="heading 3" w:semiHidden="1" w:uiPriority="9" w:unhideWhenUsed="1" w:qFormat="1"/>
-    <w:lsdException w:name="heading 4" w:semiHidden="1" w:uiPriority="9" w:unhideWhenUsed="1" w:qFormat="1"/>
-    <w:lsdException w:name="heading 5" w:semiHidden="1" w:uiPriority="9" w:unhideWhenUsed="1" w:qFormat="1"/>
-    <w:lsdException w:name="heading 6" w:semiHidden="1" w:uiPriority="9" w:unhideWhenUsed="1" w:qFormat="1"/>
-    <w:lsdException w:name="heading 7" w:semiHidden="1" w:uiPriority="9" w:unhideWhenUsed="1" w:qFormat="1"/>
-    <w:lsdException w:name="heading 8" w:semiHidden="1" w:uiPriority="9" w:unhideWhenUsed="1" w:qFormat="1"/>
-    <w:lsdException w:name="heading 9" w:semiHidden="1" w:uiPriority="9" w:unhideWhenUsed="1" w:qFormat="1"/>
+    <w:lsdException w:name="heading 2" w:uiPriority="9" w:semiHidden="1" w:unhideWhenUsed="1" w:qFormat="1"/>
+    <w:lsdException w:name="heading 3" w:uiPriority="9" w:semiHidden="1" w:unhideWhenUsed="1" w:qFormat="1"/>
+    <w:lsdException w:name="heading 4" w:uiPriority="9" w:semiHidden="1" w:unhideWhenUsed="1" w:qFormat="1"/>
+    <w:lsdException w:name="heading 5" w:uiPriority="9" w:semiHidden="1" w:unhideWhenUsed="1" w:qFormat="1"/>
+    <w:lsdException w:name="heading 6" w:uiPriority="9" w:semiHidden="1" w:unhideWhenUsed="1" w:qFormat="1"/>
+    <w:lsdException w:name="heading 7" w:uiPriority="9" w:semiHidden="1" w:unhideWhenUsed="1" w:qFormat="1"/>
+    <w:lsdException w:name="heading 8" w:uiPriority="9" w:semiHidden="1" w:unhideWhenUsed="1" w:qFormat="1"/>
+    <w:lsdException w:name="heading 9" w:uiPriority="9" w:semiHidden="1" w:unhideWhenUsed="1" w:qFormat="1"/>
     <w:lsdException w:name="index 1" w:semiHidden="1" w:unhideWhenUsed="1"/>
     <w:lsdException w:name="index 2" w:semiHidden="1" w:unhideWhenUsed="1"/>
     <w:lsdException w:name="index 3" w:semiHidden="1" w:unhideWhenUsed="1"/>
@@ -296,22 +1570,22 @@
     <w:lsdException w:name="index 7" w:semiHidden="1" w:unhideWhenUsed="1"/>
     <w:lsdException w:name="index 8" w:semiHidden="1" w:unhideWhenUsed="1"/>
     <w:lsdException w:name="index 9" w:semiHidden="1" w:unhideWhenUsed="1"/>
-    <w:lsdException w:name="toc 1" w:semiHidden="1" w:uiPriority="39" w:unhideWhenUsed="1"/>
-    <w:lsdException w:name="toc 2" w:semiHidden="1" w:uiPriority="39" w:unhideWhenUsed="1"/>
-    <w:lsdException w:name="toc 3" w:semiHidden="1" w:uiPriority="39" w:unhideWhenUsed="1"/>
-    <w:lsdException w:name="toc 4" w:semiHidden="1" w:uiPriority="39" w:unhideWhenUsed="1"/>
-    <w:lsdException w:name="toc 5" w:semiHidden="1" w:uiPriority="39" w:unhideWhenUsed="1"/>
-    <w:lsdException w:name="toc 6" w:semiHidden="1" w:uiPriority="39" w:unhideWhenUsed="1"/>
-    <w:lsdException w:name="toc 7" w:semiHidden="1" w:uiPriority="39" w:unhideWhenUsed="1"/>
-    <w:lsdException w:name="toc 8" w:semiHidden="1" w:uiPriority="39" w:unhideWhenUsed="1"/>
-    <w:lsdException w:name="toc 9" w:semiHidden="1" w:uiPriority="39" w:unhideWhenUsed="1"/>
+    <w:lsdException w:name="toc 1" w:uiPriority="39" w:semiHidden="1" w:unhideWhenUsed="1"/>
+    <w:lsdException w:name="toc 2" w:uiPriority="39" w:semiHidden="1" w:unhideWhenUsed="1"/>
+    <w:lsdException w:name="toc 3" w:uiPriority="39" w:semiHidden="1" w:unhideWhenUsed="1"/>
+    <w:lsdException w:name="toc 4" w:uiPriority="39" w:semiHidden="1" w:unhideWhenUsed="1"/>
+    <w:lsdException w:name="toc 5" w:uiPriority="39" w:semiHidden="1" w:unhideWhenUsed="1"/>
+    <w:lsdException w:name="toc 6" w:uiPriority="39" w:semiHidden="1" w:unhideWhenUsed="1"/>
+    <w:lsdException w:name="toc 7" w:uiPriority="39" w:semiHidden="1" w:unhideWhenUsed="1"/>
+    <w:lsdException w:name="toc 8" w:uiPriority="39" w:semiHidden="1" w:unhideWhenUsed="1"/>
+    <w:lsdException w:name="toc 9" w:uiPriority="39" w:semiHidden="1" w:unhideWhenUsed="1"/>
     <w:lsdException w:name="Normal Indent" w:semiHidden="1" w:unhideWhenUsed="1"/>
     <w:lsdException w:name="footnote text" w:semiHidden="1" w:unhideWhenUsed="1"/>
     <w:lsdException w:name="annotation text" w:semiHidden="1" w:unhideWhenUsed="1"/>
     <w:lsdException w:name="header" w:semiHidden="1" w:unhideWhenUsed="1"/>
     <w:lsdException w:name="footer" w:semiHidden="1" w:unhideWhenUsed="1"/>
     <w:lsdException w:name="index heading" w:semiHidden="1" w:unhideWhenUsed="1"/>
-    <w:lsdException w:name="caption" w:semiHidden="1" w:uiPriority="35" w:unhideWhenUsed="1" w:qFormat="1"/>
+    <w:lsdException w:name="caption" w:uiPriority="35" w:semiHidden="1" w:unhideWhenUsed="1" w:qFormat="1"/>
     <w:lsdException w:name="table of figures" w:semiHidden="1" w:unhideWhenUsed="1"/>
     <w:lsdException w:name="envelope address" w:semiHidden="1" w:unhideWhenUsed="1"/>
     <w:lsdException w:name="envelope return" w:semiHidden="1" w:unhideWhenUsed="1"/>
@@ -342,7 +1616,7 @@
     <w:lsdException w:name="Title" w:uiPriority="10" w:qFormat="1"/>
     <w:lsdException w:name="Closing" w:semiHidden="1" w:unhideWhenUsed="1"/>
     <w:lsdException w:name="Signature" w:semiHidden="1" w:unhideWhenUsed="1"/>
-    <w:lsdException w:name="Default Paragraph Font" w:semiHidden="1" w:uiPriority="1" w:unhideWhenUsed="1"/>
+    <w:lsdException w:name="Default Paragraph Font" w:uiPriority="1" w:semiHidden="1" w:unhideWhenUsed="1"/>
     <w:lsdException w:name="Body Text" w:semiHidden="1" w:unhideWhenUsed="1"/>
     <w:lsdException w:name="Body Text Indent" w:semiHidden="1" w:unhideWhenUsed="1"/>
     <w:lsdException w:name="List Continue" w:semiHidden="1" w:unhideWhenUsed="1"/>
@@ -542,8 +1816,8 @@
     <w:lsdException w:name="Subtle Reference" w:uiPriority="31" w:qFormat="1"/>
     <w:lsdException w:name="Intense Reference" w:uiPriority="32" w:qFormat="1"/>
     <w:lsdException w:name="Book Title" w:uiPriority="33" w:qFormat="1"/>
-    <w:lsdException w:name="Bibliography" w:semiHidden="1" w:uiPriority="37" w:unhideWhenUsed="1"/>
-    <w:lsdException w:name="TOC Heading" w:semiHidden="1" w:uiPriority="39" w:unhideWhenUsed="1" w:qFormat="1"/>
+    <w:lsdException w:name="Bibliography" w:uiPriority="37" w:semiHidden="1" w:unhideWhenUsed="1"/>
+    <w:lsdException w:name="TOC Heading" w:uiPriority="39" w:semiHidden="1" w:unhideWhenUsed="1" w:qFormat="1"/>
     <w:lsdException w:name="Plain Table 1" w:uiPriority="41"/>
     <w:lsdException w:name="Plain Table 2" w:uiPriority="42"/>
     <w:lsdException w:name="Plain Table 3" w:uiPriority="43"/>
@@ -648,16 +1922,104 @@
     <w:lsdException w:name="List Table 5 Dark Accent 6" w:uiPriority="50"/>
     <w:lsdException w:name="List Table 6 Colorful Accent 6" w:uiPriority="51"/>
     <w:lsdException w:name="List Table 7 Colorful Accent 6" w:uiPriority="52"/>
+    <w:lsdException w:name="Mention" w:semiHidden="1" w:unhideWhenUsed="1"/>
+    <w:lsdException w:name="Smart Hyperlink" w:semiHidden="1" w:unhideWhenUsed="1"/>
+    <w:lsdException w:name="Hashtag" w:semiHidden="1" w:unhideWhenUsed="1"/>
+    <w:lsdException w:name="Unresolved Mention" w:semiHidden="1" w:unhideWhenUsed="1"/>
+    <w:lsdException w:name="Smart Link" w:semiHidden="1" w:unhideWhenUsed="1"/>
   </w:latentStyles>
-  <w:style w:type="paragraph" w:default="1" w:styleId="Normal">
+  <w:style w:type="paragraph" w:styleId="Normal" w:default="1">
     <w:name w:val="Normal"/>
     <w:qFormat/>
+    <w:pPr>
+      <w:widowControl/>
+      <w:suppressAutoHyphens w:val="true"/>
+      <w:bidi w:val="0"/>
+      <w:spacing w:lineRule="auto" w:line="259" w:before="0" w:after="160"/>
+      <w:jc w:val="left"/>
+    </w:pPr>
+    <w:rPr>
+      <w:rFonts w:ascii="Calibri" w:hAnsi="Calibri" w:eastAsia="Calibri" w:cs="" w:asciiTheme="minorHAnsi" w:cstheme="minorBidi" w:eastAsiaTheme="minorHAnsi" w:hAnsiTheme="minorHAnsi"/>
+      <w:color w:val="auto"/>
+      <w:kern w:val="2"/>
+      <w:sz w:val="22"/>
+      <w:szCs w:val="22"/>
+      <w:lang w:val="pt-BR" w:eastAsia="en-US" w:bidi="ar-SA"/>
+      <w14:ligatures w14:val="standardContextual"/>
+    </w:rPr>
   </w:style>
-  <w:style w:type="character" w:default="1" w:styleId="Fontepargpadro">
+  <w:style w:type="character" w:styleId="DefaultParagraphFont" w:default="1">
     <w:name w:val="Default Paragraph Font"/>
     <w:uiPriority w:val="1"/>
     <w:semiHidden/>
     <w:unhideWhenUsed/>
+    <w:qFormat/>
+    <w:rPr/>
+  </w:style>
+  <w:style w:type="paragraph" w:styleId="Ttulo">
+    <w:name w:val="Título"/>
+    <w:basedOn w:val="Normal"/>
+    <w:next w:val="Corpodotexto"/>
+    <w:qFormat/>
+    <w:pPr>
+      <w:keepNext w:val="true"/>
+      <w:spacing w:before="240" w:after="120"/>
+    </w:pPr>
+    <w:rPr>
+      <w:rFonts w:ascii="Liberation Sans" w:hAnsi="Liberation Sans" w:eastAsia="Microsoft YaHei" w:cs="Arial Unicode MS"/>
+      <w:sz w:val="28"/>
+      <w:szCs w:val="28"/>
+    </w:rPr>
+  </w:style>
+  <w:style w:type="paragraph" w:styleId="Corpodotexto">
+    <w:name w:val="Body Text"/>
+    <w:basedOn w:val="Normal"/>
+    <w:pPr>
+      <w:spacing w:lineRule="auto" w:line="276" w:before="0" w:after="140"/>
+    </w:pPr>
+    <w:rPr/>
+  </w:style>
+  <w:style w:type="paragraph" w:styleId="Lista">
+    <w:name w:val="List"/>
+    <w:basedOn w:val="Corpodotexto"/>
+    <w:pPr/>
+    <w:rPr>
+      <w:rFonts w:cs="Arial Unicode MS"/>
+    </w:rPr>
+  </w:style>
+  <w:style w:type="paragraph" w:styleId="Legenda">
+    <w:name w:val="Caption"/>
+    <w:basedOn w:val="Normal"/>
+    <w:qFormat/>
+    <w:pPr>
+      <w:suppressLineNumbers/>
+      <w:spacing w:before="120" w:after="120"/>
+    </w:pPr>
+    <w:rPr>
+      <w:rFonts w:cs="Arial Unicode MS"/>
+      <w:i/>
+      <w:iCs/>
+      <w:sz w:val="24"/>
+      <w:szCs w:val="24"/>
+    </w:rPr>
+  </w:style>
+  <w:style w:type="paragraph" w:styleId="Ndice">
+    <w:name w:val="Índice"/>
+    <w:basedOn w:val="Normal"/>
+    <w:qFormat/>
+    <w:pPr>
+      <w:suppressLineNumbers/>
+    </w:pPr>
+    <w:rPr>
+      <w:rFonts w:cs="Arial Unicode MS"/>
+    </w:rPr>
+  </w:style>
+  <w:style w:type="numbering" w:styleId="NoList" w:default="1">
+    <w:name w:val="No List"/>
+    <w:uiPriority w:val="99"/>
+    <w:semiHidden/>
+    <w:unhideWhenUsed/>
+    <w:qFormat/>
   </w:style>
   <w:style w:type="table" w:default="1" w:styleId="Tabelanormal">
     <w:name w:val="Normal Table"/>
@@ -665,7 +2027,6 @@
     <w:semiHidden/>
     <w:unhideWhenUsed/>
     <w:tblPr>
-      <w:tblInd w:w="0" w:type="dxa"/>
       <w:tblCellMar>
         <w:top w:w="0" w:type="dxa"/>
         <w:left w:w="108" w:type="dxa"/>
@@ -674,28 +2035,22 @@
       </w:tblCellMar>
     </w:tblPr>
   </w:style>
-  <w:style w:type="numbering" w:default="1" w:styleId="Semlista">
-    <w:name w:val="No List"/>
-    <w:uiPriority w:val="99"/>
-    <w:semiHidden/>
-    <w:unhideWhenUsed/>
-  </w:style>
   <w:style w:type="table" w:styleId="Tabelacomgrade">
     <w:name w:val="Table Grid"/>
     <w:basedOn w:val="Tabelanormal"/>
     <w:uiPriority w:val="39"/>
-    <w:rsid w:val="005B0358"/>
+    <w:rsid w:val="005b0358"/>
     <w:pPr>
       <w:spacing w:after="0" w:line="240" w:lineRule="auto"/>
     </w:pPr>
     <w:tblPr>
       <w:tblBorders>
-        <w:top w:val="single" w:sz="4" w:space="0" w:color="auto"/>
-        <w:left w:val="single" w:sz="4" w:space="0" w:color="auto"/>
-        <w:bottom w:val="single" w:sz="4" w:space="0" w:color="auto"/>
-        <w:right w:val="single" w:sz="4" w:space="0" w:color="auto"/>
-        <w:insideH w:val="single" w:sz="4" w:space="0" w:color="auto"/>
-        <w:insideV w:val="single" w:sz="4" w:space="0" w:color="auto"/>
+        <w:top w:val="single" w:color="auto" w:sz="4" w:space="0"/>
+        <w:left w:val="single" w:color="auto" w:sz="4" w:space="0"/>
+        <w:bottom w:val="single" w:color="auto" w:sz="4" w:space="0"/>
+        <w:right w:val="single" w:color="auto" w:sz="4" w:space="0"/>
+        <w:insideH w:val="single" w:color="auto" w:sz="4" w:space="0"/>
+        <w:insideV w:val="single" w:color="auto" w:sz="4" w:space="0"/>
       </w:tblBorders>
     </w:tblPr>
   </w:style>

</xml_diff>